<commit_message>
Opis ostatniego zadania, komentarze w skrypcie R
</commit_message>
<xml_diff>
--- a/sprawozdanie.docx
+++ b/sprawozdanie.docx
@@ -2907,21 +2907,7 @@
         <w:rPr>
           <w:rFonts w:eastAsiaTheme="minorEastAsia"/>
         </w:rPr>
-        <w:t xml:space="preserve">    - pomoc</w:t>
-      </w:r>
-      <w:proofErr w:type="spellStart"/>
-      <w:r>
-        <w:rPr>
-          <w:rFonts w:eastAsiaTheme="minorEastAsia"/>
-        </w:rPr>
-        <w:t>nicza</w:t>
-      </w:r>
-      <w:proofErr w:type="spellEnd"/>
-      <w:r>
-        <w:rPr>
-          <w:rFonts w:eastAsiaTheme="minorEastAsia"/>
-        </w:rPr>
-        <w:t xml:space="preserve"> zmienna nieograniczona</w:t>
+        <w:t xml:space="preserve">    - pomocnicza zmienna nieograniczona</w:t>
       </w:r>
     </w:p>
     <w:p>
@@ -3082,7 +3068,6 @@
               </m:limLow>
             </m:fName>
             <m:e>
-              <w:bookmarkStart w:id="0" w:name="_GoBack"/>
               <m:r>
                 <w:rPr>
                   <w:rFonts w:ascii="Cambria Math" w:eastAsiaTheme="minorEastAsia" w:hAnsi="Cambria Math"/>
@@ -3344,10 +3329,22 @@
           </wp:inline>
         </w:drawing>
       </w:r>
+      <w:r>
+        <w:br/>
+      </w:r>
+      <w:r>
+        <w:rPr>
+          <w:rStyle w:val="Nagwek2Znak"/>
+        </w:rPr>
+        <w:t>Dominacja stochastyczna</w:t>
+      </w:r>
     </w:p>
     <w:p>
       <w:r>
-        <w:t>Dla 3 wybranych punktów:</w:t>
+        <w:t>Dla 3 wybranych punktów</w:t>
+      </w:r>
+      <w:r>
+        <w:t xml:space="preserve"> o współrzędnych w przestrzeni Ryzyko-Zysk podanych w poniższej tabeli zbadaliśmy relacje dominacji stochastycznej pierwszego i drugiego rzędu.</w:t>
       </w:r>
     </w:p>
     <w:tbl>
@@ -3452,15 +3449,658 @@
     <w:p/>
     <w:p>
       <w:r>
-        <w:rPr>
+        <w:t xml:space="preserve">Dystrybuanty </w:t>
+      </w:r>
+      <w:r>
+        <w:t>opisujące zysk w danych punktach określone</w:t>
+      </w:r>
+      <w:r>
+        <w:t xml:space="preserve"> były następującymi wzorami:</w:t>
+      </w:r>
+    </w:p>
+    <w:p>
+      <w:pPr>
+        <w:rPr>
+          <w:rFonts w:eastAsiaTheme="minorEastAsia"/>
           <w:noProof/>
           <w:lang w:eastAsia="pl-PL"/>
         </w:rPr>
+      </w:pPr>
+      <m:oMathPara>
+        <m:oMath>
+          <m:sSub>
+            <m:sSubPr>
+              <m:ctrlPr>
+                <w:rPr>
+                  <w:rFonts w:ascii="Cambria Math" w:hAnsi="Cambria Math"/>
+                  <w:i/>
+                  <w:noProof/>
+                  <w:lang w:eastAsia="pl-PL"/>
+                </w:rPr>
+              </m:ctrlPr>
+            </m:sSubPr>
+            <m:e>
+              <m:r>
+                <w:rPr>
+                  <w:rFonts w:ascii="Cambria Math" w:hAnsi="Cambria Math"/>
+                  <w:noProof/>
+                  <w:lang w:eastAsia="pl-PL"/>
+                </w:rPr>
+                <m:t>F</m:t>
+              </m:r>
+            </m:e>
+            <m:sub>
+              <m:r>
+                <w:rPr>
+                  <w:rFonts w:ascii="Cambria Math" w:hAnsi="Cambria Math"/>
+                  <w:noProof/>
+                  <w:lang w:eastAsia="pl-PL"/>
+                </w:rPr>
+                <m:t>p1</m:t>
+              </m:r>
+            </m:sub>
+          </m:sSub>
+          <m:d>
+            <m:dPr>
+              <m:ctrlPr>
+                <w:rPr>
+                  <w:rFonts w:ascii="Cambria Math" w:hAnsi="Cambria Math"/>
+                  <w:i/>
+                  <w:noProof/>
+                  <w:lang w:eastAsia="pl-PL"/>
+                </w:rPr>
+              </m:ctrlPr>
+            </m:dPr>
+            <m:e>
+              <m:r>
+                <w:rPr>
+                  <w:rFonts w:ascii="Cambria Math" w:hAnsi="Cambria Math"/>
+                  <w:noProof/>
+                  <w:lang w:eastAsia="pl-PL"/>
+                </w:rPr>
+                <m:t>x</m:t>
+              </m:r>
+            </m:e>
+          </m:d>
+          <m:r>
+            <w:rPr>
+              <w:rFonts w:ascii="Cambria Math" w:hAnsi="Cambria Math"/>
+              <w:noProof/>
+              <w:lang w:eastAsia="pl-PL"/>
+            </w:rPr>
+            <m:t xml:space="preserve">= </m:t>
+          </m:r>
+          <m:d>
+            <m:dPr>
+              <m:begChr m:val="{"/>
+              <m:endChr m:val=""/>
+              <m:ctrlPr>
+                <w:rPr>
+                  <w:rFonts w:ascii="Cambria Math" w:hAnsi="Cambria Math"/>
+                  <w:i/>
+                  <w:noProof/>
+                  <w:lang w:eastAsia="pl-PL"/>
+                </w:rPr>
+              </m:ctrlPr>
+            </m:dPr>
+            <m:e>
+              <m:eqArr>
+                <m:eqArrPr>
+                  <m:ctrlPr>
+                    <w:rPr>
+                      <w:rFonts w:ascii="Cambria Math" w:hAnsi="Cambria Math"/>
+                      <w:i/>
+                      <w:noProof/>
+                      <w:lang w:eastAsia="pl-PL"/>
+                    </w:rPr>
+                  </m:ctrlPr>
+                </m:eqArrPr>
+                <m:e>
+                  <m:r>
+                    <w:rPr>
+                      <w:rFonts w:ascii="Cambria Math" w:hAnsi="Cambria Math"/>
+                      <w:noProof/>
+                      <w:lang w:eastAsia="pl-PL"/>
+                    </w:rPr>
+                    <m:t>0 dla</m:t>
+                  </m:r>
+                  <m:r>
+                    <w:rPr>
+                      <w:rFonts w:ascii="Cambria Math" w:hAnsi="Cambria Math"/>
+                      <w:noProof/>
+                      <w:lang w:eastAsia="pl-PL"/>
+                    </w:rPr>
+                    <m:t xml:space="preserve"> x &lt;79540,3</m:t>
+                  </m:r>
+                </m:e>
+                <m:e>
+                  <m:r>
+                    <w:rPr>
+                      <w:rFonts w:ascii="Cambria Math" w:hAnsi="Cambria Math"/>
+                      <w:noProof/>
+                      <w:lang w:eastAsia="pl-PL"/>
+                    </w:rPr>
+                    <m:t>0,3</m:t>
+                  </m:r>
+                  <m:r>
+                    <w:rPr>
+                      <w:rFonts w:ascii="Cambria Math" w:hAnsi="Cambria Math"/>
+                      <w:noProof/>
+                      <w:lang w:eastAsia="pl-PL"/>
+                    </w:rPr>
+                    <m:t xml:space="preserve"> dla </m:t>
+                  </m:r>
+                  <m:r>
+                    <w:rPr>
+                      <w:rFonts w:ascii="Cambria Math" w:hAnsi="Cambria Math"/>
+                      <w:noProof/>
+                      <w:lang w:eastAsia="pl-PL"/>
+                    </w:rPr>
+                    <m:t>79540,3 ≤x &lt;80834,4</m:t>
+                  </m:r>
+                </m:e>
+                <m:e>
+                  <m:r>
+                    <w:rPr>
+                      <w:rFonts w:ascii="Cambria Math" w:hAnsi="Cambria Math"/>
+                      <w:noProof/>
+                      <w:lang w:eastAsia="pl-PL"/>
+                    </w:rPr>
+                    <m:t>1 dla</m:t>
+                  </m:r>
+                  <m:r>
+                    <w:rPr>
+                      <w:rFonts w:ascii="Cambria Math" w:hAnsi="Cambria Math"/>
+                      <w:noProof/>
+                      <w:lang w:eastAsia="pl-PL"/>
+                    </w:rPr>
+                    <m:t xml:space="preserve"> x≥80834,4</m:t>
+                  </m:r>
+                </m:e>
+              </m:eqArr>
+            </m:e>
+          </m:d>
+        </m:oMath>
+      </m:oMathPara>
+    </w:p>
+    <w:p>
+      <w:pPr>
+        <w:rPr>
+          <w:noProof/>
+          <w:lang w:eastAsia="pl-PL"/>
+        </w:rPr>
+      </w:pPr>
+      <m:oMathPara>
+        <m:oMath>
+          <m:sSub>
+            <m:sSubPr>
+              <m:ctrlPr>
+                <w:rPr>
+                  <w:rFonts w:ascii="Cambria Math" w:hAnsi="Cambria Math"/>
+                  <w:i/>
+                  <w:noProof/>
+                  <w:lang w:eastAsia="pl-PL"/>
+                </w:rPr>
+              </m:ctrlPr>
+            </m:sSubPr>
+            <m:e>
+              <m:r>
+                <w:rPr>
+                  <w:rFonts w:ascii="Cambria Math" w:hAnsi="Cambria Math"/>
+                  <w:noProof/>
+                  <w:lang w:eastAsia="pl-PL"/>
+                </w:rPr>
+                <m:t>F</m:t>
+              </m:r>
+            </m:e>
+            <m:sub>
+              <m:r>
+                <w:rPr>
+                  <w:rFonts w:ascii="Cambria Math" w:hAnsi="Cambria Math"/>
+                  <w:noProof/>
+                  <w:lang w:eastAsia="pl-PL"/>
+                </w:rPr>
+                <m:t>p2</m:t>
+              </m:r>
+            </m:sub>
+          </m:sSub>
+          <m:d>
+            <m:dPr>
+              <m:ctrlPr>
+                <w:rPr>
+                  <w:rFonts w:ascii="Cambria Math" w:hAnsi="Cambria Math"/>
+                  <w:i/>
+                  <w:noProof/>
+                  <w:lang w:eastAsia="pl-PL"/>
+                </w:rPr>
+              </m:ctrlPr>
+            </m:dPr>
+            <m:e>
+              <m:r>
+                <w:rPr>
+                  <w:rFonts w:ascii="Cambria Math" w:hAnsi="Cambria Math"/>
+                  <w:noProof/>
+                  <w:lang w:eastAsia="pl-PL"/>
+                </w:rPr>
+                <m:t>x</m:t>
+              </m:r>
+            </m:e>
+          </m:d>
+          <m:r>
+            <w:rPr>
+              <w:rFonts w:ascii="Cambria Math" w:hAnsi="Cambria Math"/>
+              <w:noProof/>
+              <w:lang w:eastAsia="pl-PL"/>
+            </w:rPr>
+            <m:t xml:space="preserve">= </m:t>
+          </m:r>
+          <m:d>
+            <m:dPr>
+              <m:begChr m:val="{"/>
+              <m:endChr m:val=""/>
+              <m:ctrlPr>
+                <w:rPr>
+                  <w:rFonts w:ascii="Cambria Math" w:hAnsi="Cambria Math"/>
+                  <w:i/>
+                  <w:noProof/>
+                  <w:lang w:eastAsia="pl-PL"/>
+                </w:rPr>
+              </m:ctrlPr>
+            </m:dPr>
+            <m:e>
+              <m:eqArr>
+                <m:eqArrPr>
+                  <m:ctrlPr>
+                    <w:rPr>
+                      <w:rFonts w:ascii="Cambria Math" w:hAnsi="Cambria Math"/>
+                      <w:i/>
+                      <w:noProof/>
+                      <w:lang w:eastAsia="pl-PL"/>
+                    </w:rPr>
+                  </m:ctrlPr>
+                </m:eqArrPr>
+                <m:e>
+                  <m:r>
+                    <w:rPr>
+                      <w:rFonts w:ascii="Cambria Math" w:hAnsi="Cambria Math"/>
+                      <w:noProof/>
+                      <w:lang w:eastAsia="pl-PL"/>
+                    </w:rPr>
+                    <m:t>0</m:t>
+                  </m:r>
+                  <m:r>
+                    <w:rPr>
+                      <w:rFonts w:ascii="Cambria Math" w:hAnsi="Cambria Math"/>
+                      <w:noProof/>
+                      <w:lang w:eastAsia="pl-PL"/>
+                    </w:rPr>
+                    <m:t xml:space="preserve"> dla</m:t>
+                  </m:r>
+                  <m:r>
+                    <w:rPr>
+                      <w:rFonts w:ascii="Cambria Math" w:hAnsi="Cambria Math"/>
+                      <w:noProof/>
+                      <w:lang w:eastAsia="pl-PL"/>
+                    </w:rPr>
+                    <m:t xml:space="preserve"> x &lt;72650,3</m:t>
+                  </m:r>
+                </m:e>
+                <m:e>
+                  <m:r>
+                    <w:rPr>
+                      <w:rFonts w:ascii="Cambria Math" w:hAnsi="Cambria Math"/>
+                      <w:noProof/>
+                      <w:lang w:eastAsia="pl-PL"/>
+                    </w:rPr>
+                    <m:t>0,2</m:t>
+                  </m:r>
+                  <m:r>
+                    <w:rPr>
+                      <w:rFonts w:ascii="Cambria Math" w:hAnsi="Cambria Math"/>
+                      <w:noProof/>
+                      <w:lang w:eastAsia="pl-PL"/>
+                    </w:rPr>
+                    <m:t xml:space="preserve"> dla</m:t>
+                  </m:r>
+                  <m:r>
+                    <w:rPr>
+                      <w:rFonts w:ascii="Cambria Math" w:hAnsi="Cambria Math"/>
+                      <w:noProof/>
+                      <w:lang w:eastAsia="pl-PL"/>
+                    </w:rPr>
+                    <m:t xml:space="preserve"> 72560 ≤x &lt;85200</m:t>
+                  </m:r>
+                </m:e>
+                <m:e>
+                  <m:r>
+                    <w:rPr>
+                      <w:rFonts w:ascii="Cambria Math" w:hAnsi="Cambria Math"/>
+                      <w:noProof/>
+                      <w:lang w:eastAsia="pl-PL"/>
+                    </w:rPr>
+                    <m:t xml:space="preserve">0,3 dla </m:t>
+                  </m:r>
+                  <m:r>
+                    <w:rPr>
+                      <w:rFonts w:ascii="Cambria Math" w:hAnsi="Cambria Math"/>
+                      <w:noProof/>
+                      <w:lang w:eastAsia="pl-PL"/>
+                    </w:rPr>
+                    <m:t>85200 ≤x&lt;91300</m:t>
+                  </m:r>
+                  <m:ctrlPr>
+                    <w:rPr>
+                      <w:rFonts w:ascii="Cambria Math" w:eastAsia="Cambria Math" w:hAnsi="Cambria Math" w:cs="Cambria Math"/>
+                      <w:i/>
+                      <w:noProof/>
+                    </w:rPr>
+                  </m:ctrlPr>
+                </m:e>
+                <m:e>
+                  <m:r>
+                    <w:rPr>
+                      <w:rFonts w:ascii="Cambria Math" w:hAnsi="Cambria Math"/>
+                      <w:noProof/>
+                      <w:lang w:eastAsia="pl-PL"/>
+                    </w:rPr>
+                    <m:t>1</m:t>
+                  </m:r>
+                  <m:r>
+                    <w:rPr>
+                      <w:rFonts w:ascii="Cambria Math" w:hAnsi="Cambria Math"/>
+                      <w:noProof/>
+                      <w:lang w:eastAsia="pl-PL"/>
+                    </w:rPr>
+                    <m:t xml:space="preserve"> dla</m:t>
+                  </m:r>
+                  <m:r>
+                    <w:rPr>
+                      <w:rFonts w:ascii="Cambria Math" w:hAnsi="Cambria Math"/>
+                      <w:noProof/>
+                      <w:lang w:eastAsia="pl-PL"/>
+                    </w:rPr>
+                    <m:t xml:space="preserve"> x ≥91300</m:t>
+                  </m:r>
+                </m:e>
+              </m:eqArr>
+            </m:e>
+          </m:d>
+        </m:oMath>
+      </m:oMathPara>
+    </w:p>
+    <w:p>
+      <w:pPr>
+        <w:rPr>
+          <w:noProof/>
+          <w:lang w:eastAsia="pl-PL"/>
+        </w:rPr>
+      </w:pPr>
+      <m:oMathPara>
+        <m:oMath>
+          <m:sSub>
+            <m:sSubPr>
+              <m:ctrlPr>
+                <w:rPr>
+                  <w:rFonts w:ascii="Cambria Math" w:hAnsi="Cambria Math"/>
+                  <w:i/>
+                  <w:noProof/>
+                  <w:lang w:eastAsia="pl-PL"/>
+                </w:rPr>
+              </m:ctrlPr>
+            </m:sSubPr>
+            <m:e>
+              <m:r>
+                <w:rPr>
+                  <w:rFonts w:ascii="Cambria Math" w:hAnsi="Cambria Math"/>
+                  <w:noProof/>
+                  <w:lang w:eastAsia="pl-PL"/>
+                </w:rPr>
+                <m:t>F</m:t>
+              </m:r>
+            </m:e>
+            <m:sub>
+              <m:r>
+                <w:rPr>
+                  <w:rFonts w:ascii="Cambria Math" w:hAnsi="Cambria Math"/>
+                  <w:noProof/>
+                  <w:lang w:eastAsia="pl-PL"/>
+                </w:rPr>
+                <m:t>p3</m:t>
+              </m:r>
+            </m:sub>
+          </m:sSub>
+          <m:d>
+            <m:dPr>
+              <m:ctrlPr>
+                <w:rPr>
+                  <w:rFonts w:ascii="Cambria Math" w:hAnsi="Cambria Math"/>
+                  <w:i/>
+                  <w:noProof/>
+                  <w:lang w:eastAsia="pl-PL"/>
+                </w:rPr>
+              </m:ctrlPr>
+            </m:dPr>
+            <m:e>
+              <m:r>
+                <w:rPr>
+                  <w:rFonts w:ascii="Cambria Math" w:hAnsi="Cambria Math"/>
+                  <w:noProof/>
+                  <w:lang w:eastAsia="pl-PL"/>
+                </w:rPr>
+                <m:t>x</m:t>
+              </m:r>
+            </m:e>
+          </m:d>
+          <m:r>
+            <w:rPr>
+              <w:rFonts w:ascii="Cambria Math" w:hAnsi="Cambria Math"/>
+              <w:noProof/>
+              <w:lang w:eastAsia="pl-PL"/>
+            </w:rPr>
+            <m:t xml:space="preserve">= </m:t>
+          </m:r>
+          <m:d>
+            <m:dPr>
+              <m:begChr m:val="{"/>
+              <m:endChr m:val=""/>
+              <m:ctrlPr>
+                <w:rPr>
+                  <w:rFonts w:ascii="Cambria Math" w:hAnsi="Cambria Math"/>
+                  <w:i/>
+                  <w:noProof/>
+                  <w:lang w:eastAsia="pl-PL"/>
+                </w:rPr>
+              </m:ctrlPr>
+            </m:dPr>
+            <m:e>
+              <m:eqArr>
+                <m:eqArrPr>
+                  <m:ctrlPr>
+                    <w:rPr>
+                      <w:rFonts w:ascii="Cambria Math" w:hAnsi="Cambria Math"/>
+                      <w:i/>
+                      <w:noProof/>
+                      <w:lang w:eastAsia="pl-PL"/>
+                    </w:rPr>
+                  </m:ctrlPr>
+                </m:eqArrPr>
+                <m:e>
+                  <m:r>
+                    <w:rPr>
+                      <w:rFonts w:ascii="Cambria Math" w:hAnsi="Cambria Math"/>
+                      <w:noProof/>
+                      <w:lang w:eastAsia="pl-PL"/>
+                    </w:rPr>
+                    <m:t>0 dla</m:t>
+                  </m:r>
+                  <m:r>
+                    <w:rPr>
+                      <w:rFonts w:ascii="Cambria Math" w:hAnsi="Cambria Math"/>
+                      <w:noProof/>
+                      <w:lang w:eastAsia="pl-PL"/>
+                    </w:rPr>
+                    <m:t xml:space="preserve"> x &lt;</m:t>
+                  </m:r>
+                  <m:r>
+                    <w:rPr>
+                      <w:rFonts w:ascii="Cambria Math" w:hAnsi="Cambria Math"/>
+                      <w:noProof/>
+                      <w:lang w:eastAsia="pl-PL"/>
+                    </w:rPr>
+                    <m:t>67775,7</m:t>
+                  </m:r>
+                </m:e>
+                <m:e>
+                  <m:r>
+                    <w:rPr>
+                      <w:rFonts w:ascii="Cambria Math" w:hAnsi="Cambria Math"/>
+                      <w:noProof/>
+                      <w:lang w:eastAsia="pl-PL"/>
+                    </w:rPr>
+                    <m:t>0,2</m:t>
+                  </m:r>
+                  <m:r>
+                    <w:rPr>
+                      <w:rFonts w:ascii="Cambria Math" w:hAnsi="Cambria Math"/>
+                      <w:noProof/>
+                      <w:lang w:eastAsia="pl-PL"/>
+                    </w:rPr>
+                    <m:t xml:space="preserve"> dla</m:t>
+                  </m:r>
+                  <m:r>
+                    <w:rPr>
+                      <w:rFonts w:ascii="Cambria Math" w:hAnsi="Cambria Math"/>
+                      <w:noProof/>
+                      <w:lang w:eastAsia="pl-PL"/>
+                    </w:rPr>
+                    <m:t xml:space="preserve"> </m:t>
+                  </m:r>
+                  <m:r>
+                    <w:rPr>
+                      <w:rFonts w:ascii="Cambria Math" w:hAnsi="Cambria Math"/>
+                      <w:noProof/>
+                      <w:lang w:eastAsia="pl-PL"/>
+                    </w:rPr>
+                    <m:t>67775,7</m:t>
+                  </m:r>
+                  <m:r>
+                    <w:rPr>
+                      <w:rFonts w:ascii="Cambria Math" w:hAnsi="Cambria Math"/>
+                      <w:noProof/>
+                      <w:lang w:eastAsia="pl-PL"/>
+                    </w:rPr>
+                    <m:t>≤x &lt;</m:t>
+                  </m:r>
+                  <m:r>
+                    <w:rPr>
+                      <w:rFonts w:ascii="Cambria Math" w:hAnsi="Cambria Math"/>
+                      <w:noProof/>
+                      <w:lang w:eastAsia="pl-PL"/>
+                    </w:rPr>
+                    <m:t>89012,9</m:t>
+                  </m:r>
+                </m:e>
+                <m:e>
+                  <m:r>
+                    <w:rPr>
+                      <w:rFonts w:ascii="Cambria Math" w:hAnsi="Cambria Math"/>
+                      <w:noProof/>
+                      <w:lang w:eastAsia="pl-PL"/>
+                    </w:rPr>
+                    <m:t xml:space="preserve">0,3 dla </m:t>
+                  </m:r>
+                  <m:r>
+                    <w:rPr>
+                      <w:rFonts w:ascii="Cambria Math" w:hAnsi="Cambria Math"/>
+                      <w:noProof/>
+                      <w:lang w:eastAsia="pl-PL"/>
+                    </w:rPr>
+                    <m:t>89012,9</m:t>
+                  </m:r>
+                  <m:r>
+                    <w:rPr>
+                      <w:rFonts w:ascii="Cambria Math" w:hAnsi="Cambria Math"/>
+                      <w:noProof/>
+                      <w:lang w:eastAsia="pl-PL"/>
+                    </w:rPr>
+                    <m:t xml:space="preserve"> ≤x&lt;</m:t>
+                  </m:r>
+                  <m:r>
+                    <w:rPr>
+                      <w:rFonts w:ascii="Cambria Math" w:hAnsi="Cambria Math"/>
+                      <w:noProof/>
+                      <w:lang w:eastAsia="pl-PL"/>
+                    </w:rPr>
+                    <m:t>95962,9</m:t>
+                  </m:r>
+                  <m:ctrlPr>
+                    <w:rPr>
+                      <w:rFonts w:ascii="Cambria Math" w:eastAsia="Cambria Math" w:hAnsi="Cambria Math" w:cs="Cambria Math"/>
+                      <w:i/>
+                      <w:noProof/>
+                    </w:rPr>
+                  </m:ctrlPr>
+                </m:e>
+                <m:e>
+                  <m:r>
+                    <w:rPr>
+                      <w:rFonts w:ascii="Cambria Math" w:hAnsi="Cambria Math"/>
+                      <w:noProof/>
+                      <w:lang w:eastAsia="pl-PL"/>
+                    </w:rPr>
+                    <m:t>1</m:t>
+                  </m:r>
+                  <m:r>
+                    <w:rPr>
+                      <w:rFonts w:ascii="Cambria Math" w:hAnsi="Cambria Math"/>
+                      <w:noProof/>
+                      <w:lang w:eastAsia="pl-PL"/>
+                    </w:rPr>
+                    <m:t xml:space="preserve"> dla</m:t>
+                  </m:r>
+                  <m:r>
+                    <w:rPr>
+                      <w:rFonts w:ascii="Cambria Math" w:hAnsi="Cambria Math"/>
+                      <w:noProof/>
+                      <w:lang w:eastAsia="pl-PL"/>
+                    </w:rPr>
+                    <m:t xml:space="preserve"> x ≥</m:t>
+                  </m:r>
+                  <m:r>
+                    <w:rPr>
+                      <w:rFonts w:ascii="Cambria Math" w:hAnsi="Cambria Math"/>
+                      <w:noProof/>
+                      <w:lang w:eastAsia="pl-PL"/>
+                    </w:rPr>
+                    <m:t>95962,9</m:t>
+                  </m:r>
+                </m:e>
+              </m:eqArr>
+            </m:e>
+          </m:d>
+        </m:oMath>
+      </m:oMathPara>
+    </w:p>
+    <w:p>
+      <w:pPr>
+        <w:rPr>
+          <w:noProof/>
+          <w:lang w:eastAsia="pl-PL"/>
+        </w:rPr>
+      </w:pPr>
+    </w:p>
+    <w:p>
+      <w:r>
+        <w:rPr>
+          <w:noProof/>
+          <w:lang w:eastAsia="pl-PL"/>
+        </w:rPr>
+        <w:lastRenderedPageBreak/>
         <w:drawing>
           <wp:inline distT="0" distB="0" distL="0" distR="0">
-            <wp:extent cx="3819525" cy="3819525"/>
-            <wp:effectExtent l="19050" t="0" r="9525" b="0"/>
-            <wp:docPr id="3" name="Obraz 2" descr="dominacja.png"/>
+            <wp:extent cx="3219450" cy="3219450"/>
+            <wp:effectExtent l="19050" t="0" r="0" b="0"/>
+            <wp:docPr id="2" name="Obraz 1" descr="dominacja.png"/>
             <wp:cNvGraphicFramePr>
               <a:graphicFrameLocks xmlns:a="http://schemas.openxmlformats.org/drawingml/2006/main" noChangeAspect="1"/>
             </wp:cNvGraphicFramePr>
@@ -3480,7 +4120,7 @@
                   <pic:spPr>
                     <a:xfrm>
                       <a:off x="0" y="0"/>
-                      <a:ext cx="3819525" cy="3819525"/>
+                      <a:ext cx="3219450" cy="3219450"/>
                     </a:xfrm>
                     <a:prstGeom prst="rect">
                       <a:avLst/>
@@ -3495,7 +4135,6 @@
     </w:p>
     <w:p>
       <w:r>
-        <w:lastRenderedPageBreak/>
         <w:t>Pomiędzy żadnym z punktów nie zachodzi relacja dominacji stochastycznej pierwszego rzędu. Każdy z punktów raz dominuje pozostałe, a raz jest dominowany, więc nie zachodzi warunek</w:t>
       </w:r>
     </w:p>
@@ -3690,6 +4329,8 @@
       <w:pPr>
         <w:rPr>
           <w:rFonts w:eastAsiaTheme="minorEastAsia"/>
+          <w:noProof/>
+          <w:lang w:eastAsia="pl-PL"/>
         </w:rPr>
       </w:pPr>
       <w:r>
@@ -3702,7 +4343,13 @@
         <w:rPr>
           <w:rFonts w:eastAsiaTheme="minorEastAsia"/>
         </w:rPr>
-        <w:t>Jako, że z dominacji stochastycznej pierwszego rzędu wynika dominacja stochastyczna drugiego rzędu, ale nie odwrotnie (</w:t>
+        <w:t>Jako</w:t>
+      </w:r>
+      <w:r>
+        <w:rPr>
+          <w:rFonts w:eastAsiaTheme="minorEastAsia"/>
+        </w:rPr>
+        <w:t xml:space="preserve"> że z dominacji stochastycznej pierwszego rzędu wynika dominacja stochastyczna drugiego rzędu, ale nie odwrotnie (</w:t>
       </w:r>
       <w:r>
         <w:rPr>
@@ -3763,21 +4410,702 @@
         <w:rPr>
           <w:rFonts w:eastAsiaTheme="minorEastAsia"/>
         </w:rPr>
-        <w:t>, należy zbadać relację SSD pomiędzy punktami. Wyniki przedstawia poniższy wykres:</w:t>
+        <w:t xml:space="preserve">, należy zbadać relację SSD pomiędzy punktami. </w:t>
+      </w:r>
+      <w:r>
+        <w:rPr>
+          <w:rFonts w:eastAsiaTheme="minorEastAsia"/>
+        </w:rPr>
+        <w:t>Dystrybuanty drugiego rządu opisane były następującymi wzorami.</w:t>
+      </w:r>
+      <w:r>
+        <w:rPr>
+          <w:rFonts w:eastAsiaTheme="minorEastAsia"/>
+          <w:noProof/>
+          <w:lang w:eastAsia="pl-PL"/>
+        </w:rPr>
+        <w:t xml:space="preserve"> </w:t>
       </w:r>
     </w:p>
     <w:p>
       <w:pPr>
         <w:rPr>
           <w:rFonts w:eastAsiaTheme="minorEastAsia"/>
-        </w:rPr>
-      </w:pPr>
-      <w:r>
-        <w:rPr>
-          <w:rFonts w:eastAsiaTheme="minorEastAsia"/>
           <w:noProof/>
           <w:lang w:eastAsia="pl-PL"/>
         </w:rPr>
+      </w:pPr>
+      <m:oMathPara>
+        <m:oMath>
+          <m:sSubSup>
+            <m:sSubSupPr>
+              <m:ctrlPr>
+                <w:rPr>
+                  <w:rFonts w:ascii="Cambria Math" w:hAnsi="Cambria Math"/>
+                  <w:i/>
+                  <w:noProof/>
+                  <w:lang w:eastAsia="pl-PL"/>
+                </w:rPr>
+              </m:ctrlPr>
+            </m:sSubSupPr>
+            <m:e>
+              <m:r>
+                <w:rPr>
+                  <w:rFonts w:ascii="Cambria Math" w:hAnsi="Cambria Math"/>
+                  <w:noProof/>
+                  <w:lang w:eastAsia="pl-PL"/>
+                </w:rPr>
+                <m:t>F</m:t>
+              </m:r>
+            </m:e>
+            <m:sub>
+              <m:r>
+                <w:rPr>
+                  <w:rFonts w:ascii="Cambria Math" w:hAnsi="Cambria Math"/>
+                  <w:noProof/>
+                  <w:lang w:eastAsia="pl-PL"/>
+                </w:rPr>
+                <m:t>p1</m:t>
+              </m:r>
+            </m:sub>
+            <m:sup>
+              <m:r>
+                <w:rPr>
+                  <w:rFonts w:ascii="Cambria Math" w:hAnsi="Cambria Math"/>
+                  <w:noProof/>
+                  <w:lang w:eastAsia="pl-PL"/>
+                </w:rPr>
+                <m:t>(2)</m:t>
+              </m:r>
+            </m:sup>
+          </m:sSubSup>
+          <m:d>
+            <m:dPr>
+              <m:ctrlPr>
+                <w:rPr>
+                  <w:rFonts w:ascii="Cambria Math" w:hAnsi="Cambria Math"/>
+                  <w:i/>
+                  <w:noProof/>
+                  <w:lang w:eastAsia="pl-PL"/>
+                </w:rPr>
+              </m:ctrlPr>
+            </m:dPr>
+            <m:e>
+              <m:r>
+                <w:rPr>
+                  <w:rFonts w:ascii="Cambria Math" w:hAnsi="Cambria Math"/>
+                  <w:noProof/>
+                  <w:lang w:eastAsia="pl-PL"/>
+                </w:rPr>
+                <m:t>x</m:t>
+              </m:r>
+            </m:e>
+          </m:d>
+          <m:r>
+            <w:rPr>
+              <w:rFonts w:ascii="Cambria Math" w:hAnsi="Cambria Math"/>
+              <w:noProof/>
+              <w:lang w:eastAsia="pl-PL"/>
+            </w:rPr>
+            <m:t xml:space="preserve">= </m:t>
+          </m:r>
+          <m:d>
+            <m:dPr>
+              <m:begChr m:val="{"/>
+              <m:endChr m:val=""/>
+              <m:ctrlPr>
+                <w:rPr>
+                  <w:rFonts w:ascii="Cambria Math" w:hAnsi="Cambria Math"/>
+                  <w:i/>
+                  <w:noProof/>
+                  <w:lang w:eastAsia="pl-PL"/>
+                </w:rPr>
+              </m:ctrlPr>
+            </m:dPr>
+            <m:e>
+              <m:eqArr>
+                <m:eqArrPr>
+                  <m:ctrlPr>
+                    <w:rPr>
+                      <w:rFonts w:ascii="Cambria Math" w:hAnsi="Cambria Math"/>
+                      <w:i/>
+                      <w:noProof/>
+                      <w:lang w:eastAsia="pl-PL"/>
+                    </w:rPr>
+                  </m:ctrlPr>
+                </m:eqArrPr>
+                <m:e>
+                  <m:r>
+                    <w:rPr>
+                      <w:rFonts w:ascii="Cambria Math" w:hAnsi="Cambria Math"/>
+                      <w:noProof/>
+                      <w:lang w:eastAsia="pl-PL"/>
+                    </w:rPr>
+                    <m:t>0 dla x &lt;79540,3</m:t>
+                  </m:r>
+                </m:e>
+                <m:e>
+                  <m:r>
+                    <w:rPr>
+                      <w:rFonts w:ascii="Cambria Math" w:hAnsi="Cambria Math"/>
+                      <w:noProof/>
+                      <w:lang w:eastAsia="pl-PL"/>
+                    </w:rPr>
+                    <m:t>0,3x-</m:t>
+                  </m:r>
+                  <m:r>
+                    <w:rPr>
+                      <w:rFonts w:ascii="Cambria Math" w:hAnsi="Cambria Math"/>
+                      <w:noProof/>
+                      <w:lang w:eastAsia="pl-PL"/>
+                    </w:rPr>
+                    <m:t>23862,09</m:t>
+                  </m:r>
+                  <m:r>
+                    <w:rPr>
+                      <w:rFonts w:ascii="Cambria Math" w:hAnsi="Cambria Math"/>
+                      <w:noProof/>
+                      <w:lang w:eastAsia="pl-PL"/>
+                    </w:rPr>
+                    <m:t xml:space="preserve"> dla 79540,3 ≤x &lt;80834,4</m:t>
+                  </m:r>
+                </m:e>
+                <m:e>
+                  <m:r>
+                    <w:rPr>
+                      <w:rFonts w:ascii="Cambria Math" w:hAnsi="Cambria Math"/>
+                      <w:noProof/>
+                      <w:lang w:eastAsia="pl-PL"/>
+                    </w:rPr>
+                    <m:t>x- 80446,</m:t>
+                  </m:r>
+                  <m:r>
+                    <w:rPr>
+                      <w:rFonts w:ascii="Cambria Math" w:hAnsi="Cambria Math"/>
+                      <w:noProof/>
+                      <w:lang w:eastAsia="pl-PL"/>
+                    </w:rPr>
+                    <m:t>17</m:t>
+                  </m:r>
+                  <m:r>
+                    <w:rPr>
+                      <w:rFonts w:ascii="Cambria Math" w:hAnsi="Cambria Math"/>
+                      <w:noProof/>
+                      <w:lang w:eastAsia="pl-PL"/>
+                    </w:rPr>
+                    <m:t xml:space="preserve"> dla x≥80834,4</m:t>
+                  </m:r>
+                </m:e>
+              </m:eqArr>
+            </m:e>
+          </m:d>
+        </m:oMath>
+      </m:oMathPara>
+    </w:p>
+    <w:p>
+      <w:pPr>
+        <w:rPr>
+          <w:noProof/>
+          <w:lang w:eastAsia="pl-PL"/>
+        </w:rPr>
+      </w:pPr>
+      <m:oMathPara>
+        <m:oMath>
+          <m:sSubSup>
+            <m:sSubSupPr>
+              <m:ctrlPr>
+                <w:rPr>
+                  <w:rFonts w:ascii="Cambria Math" w:hAnsi="Cambria Math"/>
+                  <w:i/>
+                  <w:noProof/>
+                  <w:lang w:eastAsia="pl-PL"/>
+                </w:rPr>
+              </m:ctrlPr>
+            </m:sSubSupPr>
+            <m:e>
+              <m:r>
+                <w:rPr>
+                  <w:rFonts w:ascii="Cambria Math" w:hAnsi="Cambria Math"/>
+                  <w:noProof/>
+                  <w:lang w:eastAsia="pl-PL"/>
+                </w:rPr>
+                <m:t>F</m:t>
+              </m:r>
+            </m:e>
+            <m:sub>
+              <m:r>
+                <w:rPr>
+                  <w:rFonts w:ascii="Cambria Math" w:hAnsi="Cambria Math"/>
+                  <w:noProof/>
+                  <w:lang w:eastAsia="pl-PL"/>
+                </w:rPr>
+                <m:t>p2</m:t>
+              </m:r>
+            </m:sub>
+            <m:sup>
+              <m:r>
+                <w:rPr>
+                  <w:rFonts w:ascii="Cambria Math" w:hAnsi="Cambria Math"/>
+                  <w:noProof/>
+                  <w:lang w:eastAsia="pl-PL"/>
+                </w:rPr>
+                <m:t>(2)</m:t>
+              </m:r>
+            </m:sup>
+          </m:sSubSup>
+          <m:d>
+            <m:dPr>
+              <m:ctrlPr>
+                <w:rPr>
+                  <w:rFonts w:ascii="Cambria Math" w:hAnsi="Cambria Math"/>
+                  <w:i/>
+                  <w:noProof/>
+                  <w:lang w:eastAsia="pl-PL"/>
+                </w:rPr>
+              </m:ctrlPr>
+            </m:dPr>
+            <m:e>
+              <m:r>
+                <w:rPr>
+                  <w:rFonts w:ascii="Cambria Math" w:hAnsi="Cambria Math"/>
+                  <w:noProof/>
+                  <w:lang w:eastAsia="pl-PL"/>
+                </w:rPr>
+                <m:t>x</m:t>
+              </m:r>
+            </m:e>
+          </m:d>
+          <m:r>
+            <w:rPr>
+              <w:rFonts w:ascii="Cambria Math" w:hAnsi="Cambria Math"/>
+              <w:noProof/>
+              <w:lang w:eastAsia="pl-PL"/>
+            </w:rPr>
+            <m:t xml:space="preserve">= </m:t>
+          </m:r>
+          <m:d>
+            <m:dPr>
+              <m:begChr m:val="{"/>
+              <m:endChr m:val=""/>
+              <m:ctrlPr>
+                <w:rPr>
+                  <w:rFonts w:ascii="Cambria Math" w:hAnsi="Cambria Math"/>
+                  <w:i/>
+                  <w:noProof/>
+                  <w:lang w:eastAsia="pl-PL"/>
+                </w:rPr>
+              </m:ctrlPr>
+            </m:dPr>
+            <m:e>
+              <m:eqArr>
+                <m:eqArrPr>
+                  <m:ctrlPr>
+                    <w:rPr>
+                      <w:rFonts w:ascii="Cambria Math" w:hAnsi="Cambria Math"/>
+                      <w:i/>
+                      <w:noProof/>
+                      <w:lang w:eastAsia="pl-PL"/>
+                    </w:rPr>
+                  </m:ctrlPr>
+                </m:eqArrPr>
+                <m:e>
+                  <m:r>
+                    <w:rPr>
+                      <w:rFonts w:ascii="Cambria Math" w:hAnsi="Cambria Math"/>
+                      <w:noProof/>
+                      <w:lang w:eastAsia="pl-PL"/>
+                    </w:rPr>
+                    <m:t>0 dla x &lt;72650,3</m:t>
+                  </m:r>
+                </m:e>
+                <m:e>
+                  <m:r>
+                    <w:rPr>
+                      <w:rFonts w:ascii="Cambria Math" w:hAnsi="Cambria Math"/>
+                      <w:noProof/>
+                      <w:lang w:eastAsia="pl-PL"/>
+                    </w:rPr>
+                    <m:t xml:space="preserve">0,2x- </m:t>
+                  </m:r>
+                  <m:r>
+                    <w:rPr>
+                      <w:rFonts w:ascii="Cambria Math" w:hAnsi="Cambria Math"/>
+                      <w:noProof/>
+                      <w:lang w:eastAsia="pl-PL"/>
+                    </w:rPr>
+                    <m:t>14530</m:t>
+                  </m:r>
+                  <m:r>
+                    <w:rPr>
+                      <w:rFonts w:ascii="Cambria Math" w:hAnsi="Cambria Math"/>
+                      <w:noProof/>
+                      <w:lang w:eastAsia="pl-PL"/>
+                    </w:rPr>
+                    <m:t xml:space="preserve"> dla 72560 ≤x &lt;85200</m:t>
+                  </m:r>
+                </m:e>
+                <m:e>
+                  <m:r>
+                    <w:rPr>
+                      <w:rFonts w:ascii="Cambria Math" w:hAnsi="Cambria Math"/>
+                      <w:noProof/>
+                      <w:lang w:eastAsia="pl-PL"/>
+                    </w:rPr>
+                    <m:t xml:space="preserve">0,3x- </m:t>
+                  </m:r>
+                  <m:r>
+                    <w:rPr>
+                      <w:rFonts w:ascii="Cambria Math" w:hAnsi="Cambria Math"/>
+                      <w:noProof/>
+                      <w:lang w:eastAsia="pl-PL"/>
+                    </w:rPr>
+                    <m:t>23050</m:t>
+                  </m:r>
+                  <m:r>
+                    <w:rPr>
+                      <w:rFonts w:ascii="Cambria Math" w:hAnsi="Cambria Math"/>
+                      <w:noProof/>
+                      <w:lang w:eastAsia="pl-PL"/>
+                    </w:rPr>
+                    <m:t xml:space="preserve"> dla 85200 ≤x&lt;91300</m:t>
+                  </m:r>
+                  <m:ctrlPr>
+                    <w:rPr>
+                      <w:rFonts w:ascii="Cambria Math" w:eastAsia="Cambria Math" w:hAnsi="Cambria Math" w:cs="Cambria Math"/>
+                      <w:i/>
+                      <w:noProof/>
+                    </w:rPr>
+                  </m:ctrlPr>
+                </m:e>
+                <m:e>
+                  <m:r>
+                    <w:rPr>
+                      <w:rFonts w:ascii="Cambria Math" w:eastAsia="Cambria Math" w:hAnsi="Cambria Math" w:cs="Cambria Math"/>
+                      <w:noProof/>
+                    </w:rPr>
+                    <m:t xml:space="preserve">x- </m:t>
+                  </m:r>
+                  <m:r>
+                    <w:rPr>
+                      <w:rFonts w:ascii="Cambria Math" w:eastAsia="Cambria Math" w:hAnsi="Cambria Math" w:cs="Cambria Math"/>
+                      <w:noProof/>
+                    </w:rPr>
+                    <m:t>86960</m:t>
+                  </m:r>
+                  <m:r>
+                    <w:rPr>
+                      <w:rFonts w:ascii="Cambria Math" w:eastAsia="Cambria Math" w:hAnsi="Cambria Math" w:cs="Cambria Math"/>
+                      <w:noProof/>
+                    </w:rPr>
+                    <m:t xml:space="preserve"> dla</m:t>
+                  </m:r>
+                  <m:r>
+                    <w:rPr>
+                      <w:rFonts w:ascii="Cambria Math" w:hAnsi="Cambria Math"/>
+                      <w:noProof/>
+                      <w:lang w:eastAsia="pl-PL"/>
+                    </w:rPr>
+                    <m:t xml:space="preserve"> x ≥91300</m:t>
+                  </m:r>
+                </m:e>
+              </m:eqArr>
+            </m:e>
+          </m:d>
+        </m:oMath>
+      </m:oMathPara>
+    </w:p>
+    <w:p>
+      <w:pPr>
+        <w:rPr>
+          <w:rFonts w:eastAsiaTheme="minorEastAsia"/>
+          <w:noProof/>
+          <w:lang w:eastAsia="pl-PL"/>
+        </w:rPr>
+      </w:pPr>
+      <m:oMathPara>
+        <m:oMath>
+          <m:sSubSup>
+            <m:sSubSupPr>
+              <m:ctrlPr>
+                <w:rPr>
+                  <w:rFonts w:ascii="Cambria Math" w:hAnsi="Cambria Math"/>
+                  <w:i/>
+                  <w:noProof/>
+                  <w:lang w:eastAsia="pl-PL"/>
+                </w:rPr>
+              </m:ctrlPr>
+            </m:sSubSupPr>
+            <m:e>
+              <m:r>
+                <w:rPr>
+                  <w:rFonts w:ascii="Cambria Math" w:hAnsi="Cambria Math"/>
+                  <w:noProof/>
+                  <w:lang w:eastAsia="pl-PL"/>
+                </w:rPr>
+                <m:t>F</m:t>
+              </m:r>
+            </m:e>
+            <m:sub>
+              <m:r>
+                <w:rPr>
+                  <w:rFonts w:ascii="Cambria Math" w:hAnsi="Cambria Math"/>
+                  <w:noProof/>
+                  <w:lang w:eastAsia="pl-PL"/>
+                </w:rPr>
+                <m:t>p3</m:t>
+              </m:r>
+            </m:sub>
+            <m:sup>
+              <m:r>
+                <w:rPr>
+                  <w:rFonts w:ascii="Cambria Math" w:hAnsi="Cambria Math"/>
+                  <w:noProof/>
+                  <w:lang w:eastAsia="pl-PL"/>
+                </w:rPr>
+                <m:t>(2)</m:t>
+              </m:r>
+            </m:sup>
+          </m:sSubSup>
+          <m:d>
+            <m:dPr>
+              <m:ctrlPr>
+                <w:rPr>
+                  <w:rFonts w:ascii="Cambria Math" w:hAnsi="Cambria Math"/>
+                  <w:i/>
+                  <w:noProof/>
+                  <w:lang w:eastAsia="pl-PL"/>
+                </w:rPr>
+              </m:ctrlPr>
+            </m:dPr>
+            <m:e>
+              <m:r>
+                <w:rPr>
+                  <w:rFonts w:ascii="Cambria Math" w:hAnsi="Cambria Math"/>
+                  <w:noProof/>
+                  <w:lang w:eastAsia="pl-PL"/>
+                </w:rPr>
+                <m:t>x</m:t>
+              </m:r>
+            </m:e>
+          </m:d>
+          <m:r>
+            <w:rPr>
+              <w:rFonts w:ascii="Cambria Math" w:hAnsi="Cambria Math"/>
+              <w:noProof/>
+              <w:lang w:eastAsia="pl-PL"/>
+            </w:rPr>
+            <m:t xml:space="preserve">= </m:t>
+          </m:r>
+          <m:d>
+            <m:dPr>
+              <m:begChr m:val="{"/>
+              <m:endChr m:val=""/>
+              <m:ctrlPr>
+                <w:rPr>
+                  <w:rFonts w:ascii="Cambria Math" w:hAnsi="Cambria Math"/>
+                  <w:i/>
+                  <w:noProof/>
+                  <w:lang w:eastAsia="pl-PL"/>
+                </w:rPr>
+              </m:ctrlPr>
+            </m:dPr>
+            <m:e>
+              <m:eqArr>
+                <m:eqArrPr>
+                  <m:ctrlPr>
+                    <w:rPr>
+                      <w:rFonts w:ascii="Cambria Math" w:hAnsi="Cambria Math"/>
+                      <w:i/>
+                      <w:noProof/>
+                      <w:lang w:eastAsia="pl-PL"/>
+                    </w:rPr>
+                  </m:ctrlPr>
+                </m:eqArrPr>
+                <m:e>
+                  <m:r>
+                    <w:rPr>
+                      <w:rFonts w:ascii="Cambria Math" w:hAnsi="Cambria Math"/>
+                      <w:noProof/>
+                      <w:lang w:eastAsia="pl-PL"/>
+                    </w:rPr>
+                    <m:t>0</m:t>
+                  </m:r>
+                  <m:r>
+                    <w:rPr>
+                      <w:rFonts w:ascii="Cambria Math" w:hAnsi="Cambria Math"/>
+                      <w:noProof/>
+                      <w:lang w:eastAsia="pl-PL"/>
+                    </w:rPr>
+                    <m:t xml:space="preserve"> dla</m:t>
+                  </m:r>
+                  <m:r>
+                    <w:rPr>
+                      <w:rFonts w:ascii="Cambria Math" w:hAnsi="Cambria Math"/>
+                      <w:noProof/>
+                      <w:lang w:eastAsia="pl-PL"/>
+                    </w:rPr>
+                    <m:t xml:space="preserve"> x &lt;67775,7</m:t>
+                  </m:r>
+                </m:e>
+                <m:e>
+                  <m:r>
+                    <w:rPr>
+                      <w:rFonts w:ascii="Cambria Math" w:hAnsi="Cambria Math"/>
+                      <w:noProof/>
+                      <w:lang w:eastAsia="pl-PL"/>
+                    </w:rPr>
+                    <m:t>0,2</m:t>
+                  </m:r>
+                  <m:r>
+                    <w:rPr>
+                      <w:rFonts w:ascii="Cambria Math" w:hAnsi="Cambria Math"/>
+                      <w:noProof/>
+                      <w:lang w:eastAsia="pl-PL"/>
+                    </w:rPr>
+                    <m:t xml:space="preserve">x- </m:t>
+                  </m:r>
+                  <m:r>
+                    <w:rPr>
+                      <w:rFonts w:ascii="Cambria Math" w:hAnsi="Cambria Math"/>
+                      <w:noProof/>
+                      <w:lang w:eastAsia="pl-PL"/>
+                    </w:rPr>
+                    <m:t>13555,14</m:t>
+                  </m:r>
+                  <m:r>
+                    <w:rPr>
+                      <w:rFonts w:ascii="Cambria Math" w:hAnsi="Cambria Math"/>
+                      <w:noProof/>
+                      <w:lang w:eastAsia="pl-PL"/>
+                    </w:rPr>
+                    <m:t xml:space="preserve"> dla</m:t>
+                  </m:r>
+                  <m:r>
+                    <w:rPr>
+                      <w:rFonts w:ascii="Cambria Math" w:hAnsi="Cambria Math"/>
+                      <w:noProof/>
+                      <w:lang w:eastAsia="pl-PL"/>
+                    </w:rPr>
+                    <m:t xml:space="preserve"> 67775,7≤x &lt;89012,9</m:t>
+                  </m:r>
+                </m:e>
+                <m:e>
+                  <m:r>
+                    <w:rPr>
+                      <w:rFonts w:ascii="Cambria Math" w:hAnsi="Cambria Math"/>
+                      <w:noProof/>
+                      <w:lang w:eastAsia="pl-PL"/>
+                    </w:rPr>
+                    <m:t>0,3x- 21066,</m:t>
+                  </m:r>
+                  <m:r>
+                    <w:rPr>
+                      <w:rFonts w:ascii="Cambria Math" w:hAnsi="Cambria Math"/>
+                      <w:noProof/>
+                      <w:lang w:eastAsia="pl-PL"/>
+                    </w:rPr>
+                    <m:t>43</m:t>
+                  </m:r>
+                  <m:r>
+                    <w:rPr>
+                      <w:rFonts w:ascii="Cambria Math" w:hAnsi="Cambria Math"/>
+                      <w:noProof/>
+                      <w:lang w:eastAsia="pl-PL"/>
+                    </w:rPr>
+                    <m:t xml:space="preserve"> dla</m:t>
+                  </m:r>
+                  <m:r>
+                    <w:rPr>
+                      <w:rFonts w:ascii="Cambria Math" w:hAnsi="Cambria Math"/>
+                      <w:noProof/>
+                      <w:lang w:eastAsia="pl-PL"/>
+                    </w:rPr>
+                    <m:t xml:space="preserve">  89012,9 ≤x&lt;95962,9</m:t>
+                  </m:r>
+                  <m:ctrlPr>
+                    <w:rPr>
+                      <w:rFonts w:ascii="Cambria Math" w:eastAsia="Cambria Math" w:hAnsi="Cambria Math" w:cs="Cambria Math"/>
+                      <w:i/>
+                      <w:noProof/>
+                    </w:rPr>
+                  </m:ctrlPr>
+                </m:e>
+                <m:e>
+                  <m:r>
+                    <w:rPr>
+                      <w:rFonts w:ascii="Cambria Math" w:hAnsi="Cambria Math"/>
+                      <w:noProof/>
+                      <w:lang w:eastAsia="pl-PL"/>
+                    </w:rPr>
+                    <m:t>x- 88240,</m:t>
+                  </m:r>
+                  <m:r>
+                    <w:rPr>
+                      <w:rFonts w:ascii="Cambria Math" w:hAnsi="Cambria Math"/>
+                      <w:noProof/>
+                      <w:lang w:eastAsia="pl-PL"/>
+                    </w:rPr>
+                    <m:t>46</m:t>
+                  </m:r>
+                  <m:r>
+                    <w:rPr>
+                      <w:rFonts w:ascii="Cambria Math" w:hAnsi="Cambria Math"/>
+                      <w:noProof/>
+                      <w:lang w:eastAsia="pl-PL"/>
+                    </w:rPr>
+                    <m:t xml:space="preserve"> dla </m:t>
+                  </m:r>
+                  <m:r>
+                    <w:rPr>
+                      <w:rFonts w:ascii="Cambria Math" w:hAnsi="Cambria Math"/>
+                      <w:noProof/>
+                      <w:lang w:eastAsia="pl-PL"/>
+                    </w:rPr>
+                    <m:t>x ≥95962,9</m:t>
+                  </m:r>
+                </m:e>
+              </m:eqArr>
+            </m:e>
+          </m:d>
+        </m:oMath>
+      </m:oMathPara>
+    </w:p>
+    <w:p>
+      <w:pPr>
+        <w:rPr>
+          <w:rFonts w:eastAsiaTheme="minorEastAsia"/>
+          <w:noProof/>
+          <w:lang w:eastAsia="pl-PL"/>
+        </w:rPr>
+      </w:pPr>
+      <w:r>
+        <w:rPr>
+          <w:rFonts w:eastAsiaTheme="minorEastAsia"/>
+        </w:rPr>
+        <w:t>Wykresy dystrybuant drugiego rzędu przedstawia poniższy rysunek:</w:t>
+      </w:r>
+      <w:r>
+        <w:rPr>
+          <w:rFonts w:eastAsiaTheme="minorEastAsia"/>
+          <w:noProof/>
+          <w:lang w:eastAsia="pl-PL"/>
+        </w:rPr>
+        <w:t xml:space="preserve"> </w:t>
+      </w:r>
+    </w:p>
+    <w:p>
+      <w:pPr>
+        <w:rPr>
+          <w:rFonts w:eastAsiaTheme="minorEastAsia"/>
+        </w:rPr>
+      </w:pPr>
+      <w:r>
+        <w:rPr>
+          <w:rFonts w:eastAsiaTheme="minorEastAsia"/>
+          <w:noProof/>
+          <w:lang w:eastAsia="pl-PL"/>
+        </w:rPr>
+        <w:lastRenderedPageBreak/>
         <w:drawing>
           <wp:inline distT="0" distB="0" distL="0" distR="0">
             <wp:extent cx="3705225" cy="3705225"/>
@@ -3825,7 +5153,427 @@
         <w:rPr>
           <w:rFonts w:eastAsiaTheme="minorEastAsia"/>
         </w:rPr>
-        <w:t>Jak widać również w tym przypadku żaden punkt nie dominuje pozostałych.</w:t>
+        <w:t xml:space="preserve">Z wykresu wynika, że </w:t>
+      </w:r>
+      <w:r>
+        <w:rPr>
+          <w:rFonts w:eastAsiaTheme="minorEastAsia"/>
+        </w:rPr>
+        <w:t>żaden</w:t>
+      </w:r>
+      <w:r>
+        <w:rPr>
+          <w:rFonts w:eastAsiaTheme="minorEastAsia"/>
+        </w:rPr>
+        <w:t xml:space="preserve"> punkt nie dominuje pozostałych w sensie dominacji stochastycznej drugiego rzędu, tzn. nie jest spełniony warunek</w:t>
+      </w:r>
+    </w:p>
+    <w:p>
+      <w:pPr>
+        <w:rPr>
+          <w:rFonts w:eastAsiaTheme="minorEastAsia"/>
+        </w:rPr>
+      </w:pPr>
+      <m:oMathPara>
+        <m:oMath>
+          <m:sSubSup>
+            <m:sSubSupPr>
+              <m:ctrlPr>
+                <w:rPr>
+                  <w:rFonts w:ascii="Cambria Math" w:hAnsi="Cambria Math"/>
+                  <w:i/>
+                </w:rPr>
+              </m:ctrlPr>
+            </m:sSubSupPr>
+            <m:e>
+              <m:r>
+                <w:rPr>
+                  <w:rFonts w:ascii="Cambria Math" w:hAnsi="Cambria Math"/>
+                </w:rPr>
+                <m:t>F</m:t>
+              </m:r>
+            </m:e>
+            <m:sub>
+              <m:r>
+                <w:rPr>
+                  <w:rFonts w:ascii="Cambria Math" w:hAnsi="Cambria Math"/>
+                </w:rPr>
+                <m:t>R</m:t>
+              </m:r>
+              <m:d>
+                <m:dPr>
+                  <m:ctrlPr>
+                    <w:rPr>
+                      <w:rFonts w:ascii="Cambria Math" w:hAnsi="Cambria Math"/>
+                      <w:i/>
+                    </w:rPr>
+                  </m:ctrlPr>
+                </m:dPr>
+                <m:e>
+                  <m:sSup>
+                    <m:sSupPr>
+                      <m:ctrlPr>
+                        <w:rPr>
+                          <w:rFonts w:ascii="Cambria Math" w:hAnsi="Cambria Math"/>
+                          <w:i/>
+                        </w:rPr>
+                      </m:ctrlPr>
+                    </m:sSupPr>
+                    <m:e>
+                      <m:r>
+                        <w:rPr>
+                          <w:rFonts w:ascii="Cambria Math" w:hAnsi="Cambria Math"/>
+                        </w:rPr>
+                        <m:t>x</m:t>
+                      </m:r>
+                    </m:e>
+                    <m:sup>
+                      <m:r>
+                        <w:rPr>
+                          <w:rFonts w:ascii="Cambria Math" w:hAnsi="Cambria Math"/>
+                        </w:rPr>
+                        <m:t>'</m:t>
+                      </m:r>
+                    </m:sup>
+                  </m:sSup>
+                </m:e>
+              </m:d>
+            </m:sub>
+            <m:sup>
+              <m:r>
+                <w:rPr>
+                  <w:rFonts w:ascii="Cambria Math" w:hAnsi="Cambria Math"/>
+                </w:rPr>
+                <m:t>(2)</m:t>
+              </m:r>
+            </m:sup>
+          </m:sSubSup>
+          <m:d>
+            <m:dPr>
+              <m:ctrlPr>
+                <w:rPr>
+                  <w:rFonts w:ascii="Cambria Math" w:hAnsi="Cambria Math"/>
+                  <w:i/>
+                </w:rPr>
+              </m:ctrlPr>
+            </m:dPr>
+            <m:e>
+              <m:r>
+                <w:rPr>
+                  <w:rFonts w:ascii="Cambria Math" w:hAnsi="Cambria Math"/>
+                </w:rPr>
+                <m:t>η</m:t>
+              </m:r>
+            </m:e>
+          </m:d>
+          <m:r>
+            <w:rPr>
+              <w:rFonts w:ascii="Cambria Math" w:hAnsi="Cambria Math"/>
+            </w:rPr>
+            <m:t>≤</m:t>
+          </m:r>
+          <m:sSubSup>
+            <m:sSubSupPr>
+              <m:ctrlPr>
+                <w:rPr>
+                  <w:rFonts w:ascii="Cambria Math" w:hAnsi="Cambria Math"/>
+                  <w:i/>
+                </w:rPr>
+              </m:ctrlPr>
+            </m:sSubSupPr>
+            <m:e>
+              <m:r>
+                <w:rPr>
+                  <w:rFonts w:ascii="Cambria Math" w:hAnsi="Cambria Math"/>
+                </w:rPr>
+                <m:t>F</m:t>
+              </m:r>
+            </m:e>
+            <m:sub>
+              <m:r>
+                <w:rPr>
+                  <w:rFonts w:ascii="Cambria Math" w:hAnsi="Cambria Math"/>
+                </w:rPr>
+                <m:t>R</m:t>
+              </m:r>
+              <m:d>
+                <m:dPr>
+                  <m:ctrlPr>
+                    <w:rPr>
+                      <w:rFonts w:ascii="Cambria Math" w:hAnsi="Cambria Math"/>
+                      <w:i/>
+                    </w:rPr>
+                  </m:ctrlPr>
+                </m:dPr>
+                <m:e>
+                  <m:sSup>
+                    <m:sSupPr>
+                      <m:ctrlPr>
+                        <w:rPr>
+                          <w:rFonts w:ascii="Cambria Math" w:hAnsi="Cambria Math"/>
+                          <w:i/>
+                        </w:rPr>
+                      </m:ctrlPr>
+                    </m:sSupPr>
+                    <m:e>
+                      <m:r>
+                        <w:rPr>
+                          <w:rFonts w:ascii="Cambria Math" w:hAnsi="Cambria Math"/>
+                        </w:rPr>
+                        <m:t>x</m:t>
+                      </m:r>
+                    </m:e>
+                    <m:sup>
+                      <m:r>
+                        <w:rPr>
+                          <w:rFonts w:ascii="Cambria Math" w:hAnsi="Cambria Math"/>
+                        </w:rPr>
+                        <m:t>''</m:t>
+                      </m:r>
+                    </m:sup>
+                  </m:sSup>
+                </m:e>
+              </m:d>
+            </m:sub>
+            <m:sup>
+              <m:r>
+                <w:rPr>
+                  <w:rFonts w:ascii="Cambria Math" w:hAnsi="Cambria Math"/>
+                </w:rPr>
+                <m:t>(2)</m:t>
+              </m:r>
+            </m:sup>
+          </m:sSubSup>
+          <m:d>
+            <m:dPr>
+              <m:ctrlPr>
+                <w:rPr>
+                  <w:rFonts w:ascii="Cambria Math" w:hAnsi="Cambria Math"/>
+                  <w:i/>
+                </w:rPr>
+              </m:ctrlPr>
+            </m:dPr>
+            <m:e>
+              <m:r>
+                <w:rPr>
+                  <w:rFonts w:ascii="Cambria Math" w:hAnsi="Cambria Math"/>
+                </w:rPr>
+                <m:t>η</m:t>
+              </m:r>
+            </m:e>
+          </m:d>
+          <m:r>
+            <w:rPr>
+              <w:rFonts w:ascii="Cambria Math" w:hAnsi="Cambria Math"/>
+            </w:rPr>
+            <m:t xml:space="preserve"> ∀η∈R</m:t>
+          </m:r>
+        </m:oMath>
+      </m:oMathPara>
+    </w:p>
+    <w:p>
+      <w:pPr>
+        <w:rPr>
+          <w:rFonts w:eastAsiaTheme="minorEastAsia"/>
+        </w:rPr>
+      </w:pPr>
+      <w:r>
+        <w:rPr>
+          <w:rFonts w:eastAsiaTheme="minorEastAsia"/>
+        </w:rPr>
+        <w:t>g</w:t>
+      </w:r>
+      <w:r>
+        <w:rPr>
+          <w:rFonts w:eastAsiaTheme="minorEastAsia"/>
+        </w:rPr>
+        <w:t>dzie</w:t>
+      </w:r>
+    </w:p>
+    <w:p>
+      <w:pPr>
+        <w:rPr>
+          <w:rFonts w:eastAsiaTheme="minorEastAsia"/>
+        </w:rPr>
+      </w:pPr>
+      <m:oMathPara>
+        <m:oMath>
+          <m:sSubSup>
+            <m:sSubSupPr>
+              <m:ctrlPr>
+                <w:rPr>
+                  <w:rFonts w:ascii="Cambria Math" w:hAnsi="Cambria Math"/>
+                  <w:i/>
+                </w:rPr>
+              </m:ctrlPr>
+            </m:sSubSupPr>
+            <m:e>
+              <m:r>
+                <w:rPr>
+                  <w:rFonts w:ascii="Cambria Math" w:hAnsi="Cambria Math"/>
+                </w:rPr>
+                <m:t>F</m:t>
+              </m:r>
+            </m:e>
+            <m:sub>
+              <m:r>
+                <w:rPr>
+                  <w:rFonts w:ascii="Cambria Math" w:hAnsi="Cambria Math"/>
+                </w:rPr>
+                <m:t>R</m:t>
+              </m:r>
+              <m:d>
+                <m:dPr>
+                  <m:ctrlPr>
+                    <w:rPr>
+                      <w:rFonts w:ascii="Cambria Math" w:hAnsi="Cambria Math"/>
+                      <w:i/>
+                    </w:rPr>
+                  </m:ctrlPr>
+                </m:dPr>
+                <m:e>
+                  <m:r>
+                    <w:rPr>
+                      <w:rFonts w:ascii="Cambria Math" w:hAnsi="Cambria Math"/>
+                    </w:rPr>
+                    <m:t>x</m:t>
+                  </m:r>
+                </m:e>
+              </m:d>
+            </m:sub>
+            <m:sup>
+              <m:r>
+                <w:rPr>
+                  <w:rFonts w:ascii="Cambria Math" w:hAnsi="Cambria Math"/>
+                </w:rPr>
+                <m:t>(2)</m:t>
+              </m:r>
+            </m:sup>
+          </m:sSubSup>
+          <m:d>
+            <m:dPr>
+              <m:ctrlPr>
+                <w:rPr>
+                  <w:rFonts w:ascii="Cambria Math" w:hAnsi="Cambria Math"/>
+                  <w:i/>
+                </w:rPr>
+              </m:ctrlPr>
+            </m:dPr>
+            <m:e>
+              <m:r>
+                <w:rPr>
+                  <w:rFonts w:ascii="Cambria Math" w:hAnsi="Cambria Math"/>
+                </w:rPr>
+                <m:t>η</m:t>
+              </m:r>
+            </m:e>
+          </m:d>
+          <m:r>
+            <w:rPr>
+              <w:rFonts w:ascii="Cambria Math" w:hAnsi="Cambria Math"/>
+            </w:rPr>
+            <m:t>=</m:t>
+          </m:r>
+          <m:nary>
+            <m:naryPr>
+              <m:limLoc m:val="subSup"/>
+              <m:ctrlPr>
+                <w:rPr>
+                  <w:rFonts w:ascii="Cambria Math" w:hAnsi="Cambria Math"/>
+                  <w:i/>
+                </w:rPr>
+              </m:ctrlPr>
+            </m:naryPr>
+            <m:sub>
+              <m:r>
+                <w:rPr>
+                  <w:rFonts w:ascii="Cambria Math" w:hAnsi="Cambria Math"/>
+                </w:rPr>
+                <m:t>-∞</m:t>
+              </m:r>
+            </m:sub>
+            <m:sup>
+              <m:r>
+                <w:rPr>
+                  <w:rFonts w:ascii="Cambria Math" w:hAnsi="Cambria Math"/>
+                </w:rPr>
+                <m:t>η</m:t>
+              </m:r>
+            </m:sup>
+            <m:e>
+              <m:sSubSup>
+                <m:sSubSupPr>
+                  <m:ctrlPr>
+                    <w:rPr>
+                      <w:rFonts w:ascii="Cambria Math" w:hAnsi="Cambria Math"/>
+                      <w:i/>
+                    </w:rPr>
+                  </m:ctrlPr>
+                </m:sSubSupPr>
+                <m:e>
+                  <m:r>
+                    <w:rPr>
+                      <w:rFonts w:ascii="Cambria Math" w:hAnsi="Cambria Math"/>
+                    </w:rPr>
+                    <m:t>F</m:t>
+                  </m:r>
+                </m:e>
+                <m:sub>
+                  <m:r>
+                    <w:rPr>
+                      <w:rFonts w:ascii="Cambria Math" w:hAnsi="Cambria Math"/>
+                    </w:rPr>
+                    <m:t>R</m:t>
+                  </m:r>
+                  <m:d>
+                    <m:dPr>
+                      <m:ctrlPr>
+                        <w:rPr>
+                          <w:rFonts w:ascii="Cambria Math" w:hAnsi="Cambria Math"/>
+                          <w:i/>
+                        </w:rPr>
+                      </m:ctrlPr>
+                    </m:dPr>
+                    <m:e>
+                      <m:r>
+                        <w:rPr>
+                          <w:rFonts w:ascii="Cambria Math" w:hAnsi="Cambria Math"/>
+                        </w:rPr>
+                        <m:t>x</m:t>
+                      </m:r>
+                    </m:e>
+                  </m:d>
+                </m:sub>
+                <m:sup/>
+              </m:sSubSup>
+              <m:r>
+                <w:rPr>
+                  <w:rFonts w:ascii="Cambria Math" w:hAnsi="Cambria Math"/>
+                </w:rPr>
+                <m:t>(ξ)dξ</m:t>
+              </m:r>
+            </m:e>
+          </m:nary>
+          <m:r>
+            <w:rPr>
+              <w:rFonts w:ascii="Cambria Math" w:hAnsi="Cambria Math"/>
+            </w:rPr>
+            <m:t xml:space="preserve"> ∀η∈R </m:t>
+          </m:r>
+        </m:oMath>
+      </m:oMathPara>
+    </w:p>
+    <w:p>
+      <w:pPr>
+        <w:rPr>
+          <w:rFonts w:eastAsiaTheme="minorEastAsia"/>
+        </w:rPr>
+      </w:pPr>
+      <w:r>
+        <w:rPr>
+          <w:rFonts w:eastAsiaTheme="minorEastAsia"/>
+        </w:rPr>
+        <w:t>Z tego wynika, że nie ma przesłanek aby preferować którykolwiek z punktów względem innych biorąc pod uwagę zależność ryzyko-zysk.</w:t>
       </w:r>
     </w:p>
     <w:sectPr>

</xml_diff>